<commit_message>
test suit 3 files
</commit_message>
<xml_diff>
--- a/Fork Lift Demo.docx
+++ b/Fork Lift Demo.docx
@@ -360,7 +360,15 @@
         <w:rPr>
           <w:rFonts w:ascii="Times New Roman" w:hAnsi="Times New Roman" w:cs="Times New Roman"/>
         </w:rPr>
-        <w:t>1 – 10.</w:t>
+        <w:t>0</w:t>
+      </w:r>
+      <w:bookmarkStart w:id="0" w:name="_GoBack"/>
+      <w:bookmarkEnd w:id="0"/>
+      <w:r>
+        <w:rPr>
+          <w:rFonts w:ascii="Times New Roman" w:hAnsi="Times New Roman" w:cs="Times New Roman"/>
+        </w:rPr>
+        <w:t xml:space="preserve"> – 10.</w:t>
       </w:r>
       <w:r>
         <w:rPr>
@@ -2533,8 +2541,6 @@
         </w:rPr>
         <w:t>\</w:t>
       </w:r>
-      <w:bookmarkStart w:id="0" w:name="_GoBack"/>
-      <w:bookmarkEnd w:id="0"/>
     </w:p>
     <w:p>
       <w:pPr>
@@ -4841,7 +4847,7 @@
 </file>
 
 <file path=customXml/itemProps1.xml><?xml version="1.0" encoding="utf-8"?>
-<ds:datastoreItem xmlns:ds="http://schemas.openxmlformats.org/officeDocument/2006/customXml" ds:itemID="{10D24D78-BFAB-4280-B35C-6913A6498A9B}">
+<ds:datastoreItem xmlns:ds="http://schemas.openxmlformats.org/officeDocument/2006/customXml" ds:itemID="{3428BBCD-CE14-4544-A314-097C2D187D6D}">
   <ds:schemaRefs>
     <ds:schemaRef ds:uri="http://schemas.openxmlformats.org/officeDocument/2006/bibliography"/>
   </ds:schemaRefs>

</xml_diff>